<commit_message>
Updated test cases (replaced name with location)
</commit_message>
<xml_diff>
--- a/TestCases/Test Case- Login.docx
+++ b/TestCases/Test Case- Login.docx
@@ -126,7 +126,7 @@
                 <w:rFonts w:ascii="Times New Roman" w:cs="Times New Roman" w:hAnsi="Times New Roman"/>
                 <w:sz w:val="24"/>
               </w:rPr>
-              <w:t xml:space="preserve">Location</w:t>
+              <w:t xml:space="preserve">Name of Tester</w:t>
             </w:r>
           </w:p>
         </w:tc>
@@ -149,11 +149,8 @@
                 <w:sz w:val="24"/>
                 <w:color w:val="000000"/>
               </w:rPr>
-              <w:t xml:space="preserve">src/PRMS/LoginTab.fxml</w:t>
-            </w:r>
-          </w:p>
-          <w:p>
-            <w:pPr/>
+              <w:t xml:space="preserve">Ry</w:t>
+            </w:r>
             <w:r>
               <w:rPr>
                 <w:lang w:val="en-US"/>
@@ -161,16 +158,7 @@
                 <w:sz w:val="24"/>
                 <w:color w:val="000000"/>
               </w:rPr>
-              <w:t xml:space="preserve">src/PRMS/LoginTab</w:t>
-            </w:r>
-            <w:r>
-              <w:rPr>
-                <w:lang w:val="en-US"/>
-                <w:rFonts w:ascii="Times New Roman" w:cs="Times New Roman" w:hAnsi="Times New Roman"/>
-                <w:sz w:val="24"/>
-                <w:color w:val="000000"/>
-              </w:rPr>
-              <w:t xml:space="preserve">Controller.java</w:t>
+              <w:t xml:space="preserve">an Ocampo</w:t>
             </w:r>
           </w:p>
         </w:tc>
@@ -313,8 +301,8 @@
     </w:tbl>
     <w:p>
       <w:pPr/>
-      <w:bookmarkStart w:id="58" w:name="_GoBack"/>
-      <w:bookmarkEnd w:id="58"/>
+      <w:bookmarkStart w:id="56" w:name="_GoBack"/>
+      <w:bookmarkEnd w:id="56"/>
     </w:p>
     <w:sectPr>
       <w:type w:val="continuous"/>
@@ -342,6 +330,7 @@
 <w:styles xmlns:r="http://schemas.openxmlformats.org/officeDocument/2006/relationships" xmlns:w="http://schemas.openxmlformats.org/wordprocessingml/2006/main">
   <w:style w:type="paragraph" w:styleId="Arrowhead List">
     <w:name w:val="Arrowhead List"/>
+    <w:basedOn w:val="Normal"/>
     <w:pPr>
       <w:ind w:hanging="432"/>
       <w:ind w:left="720"/>
@@ -350,7 +339,7 @@
   </w:style>
   <w:style w:type="paragraph" w:styleId="Block Text">
     <w:name w:val="Block Text"/>
-    <w:basedOn w:val="Normal"/>
+    <w:basedOn w:val="_Normal"/>
     <w:pPr>
       <w:ind w:left="1440"/>
       <w:ind w:right="1440"/>
@@ -360,6 +349,7 @@
   </w:style>
   <w:style w:type="paragraph" w:styleId="Box List">
     <w:name w:val="Box List"/>
+    <w:basedOn w:val="Normal"/>
     <w:pPr>
       <w:ind w:hanging="432"/>
       <w:ind w:left="720"/>
@@ -368,6 +358,7 @@
   </w:style>
   <w:style w:type="paragraph" w:styleId="Bullet List">
     <w:name w:val="Bullet List"/>
+    <w:basedOn w:val="Normal"/>
     <w:pPr>
       <w:ind w:hanging="432"/>
       <w:ind w:left="720"/>
@@ -377,7 +368,7 @@
   <w:style w:type="paragraph" w:styleId="Chapter Heading">
     <w:name w:val="Chapter Heading"/>
     <w:basedOn w:val="Numbered Heading 1"/>
-    <w:next w:val="Normal"/>
+    <w:next w:val="_Normal"/>
     <w:pPr>
       <w:ind w:firstLine="0"/>
     </w:pPr>
@@ -385,8 +376,8 @@
   </w:style>
   <w:style w:type="paragraph" w:styleId="Contents 1">
     <w:name w:val="Contents 1"/>
-    <w:basedOn w:val="Normal"/>
-    <w:next w:val="Normal"/>
+    <w:basedOn w:val="_Normal"/>
+    <w:next w:val="_Normal"/>
     <w:pPr>
       <w:ind w:hanging="432"/>
       <w:ind w:left="720"/>
@@ -395,8 +386,8 @@
   </w:style>
   <w:style w:type="paragraph" w:styleId="Contents 2">
     <w:name w:val="Contents 2"/>
-    <w:basedOn w:val="Normal"/>
-    <w:next w:val="Normal"/>
+    <w:basedOn w:val="_Normal"/>
+    <w:next w:val="_Normal"/>
     <w:pPr>
       <w:ind w:hanging="432"/>
       <w:ind w:left="1440"/>
@@ -405,8 +396,8 @@
   </w:style>
   <w:style w:type="paragraph" w:styleId="Contents 3">
     <w:name w:val="Contents 3"/>
-    <w:basedOn w:val="Normal"/>
-    <w:next w:val="Normal"/>
+    <w:basedOn w:val="_Normal"/>
+    <w:next w:val="_Normal"/>
     <w:pPr>
       <w:ind w:hanging="432"/>
       <w:ind w:left="2160"/>
@@ -415,8 +406,8 @@
   </w:style>
   <w:style w:type="paragraph" w:styleId="Contents 4">
     <w:name w:val="Contents 4"/>
-    <w:basedOn w:val="Normal"/>
-    <w:next w:val="Normal"/>
+    <w:basedOn w:val="_Normal"/>
+    <w:next w:val="_Normal"/>
     <w:pPr>
       <w:ind w:hanging="432"/>
       <w:ind w:left="2880"/>
@@ -425,8 +416,8 @@
   </w:style>
   <w:style w:type="paragraph" w:styleId="Contents Header">
     <w:name w:val="Contents Header"/>
-    <w:basedOn w:val="Normal"/>
-    <w:next w:val="Normal"/>
+    <w:basedOn w:val="_Normal"/>
+    <w:next w:val="_Normal"/>
     <w:pPr>
       <w:jc w:val="center"/>
       <w:spacing w:after="120"/>
@@ -440,6 +431,7 @@
   </w:style>
   <w:style w:type="paragraph" w:styleId="Dashed List">
     <w:name w:val="Dashed List"/>
+    <w:basedOn w:val="Normal"/>
     <w:pPr>
       <w:ind w:hanging="432"/>
       <w:ind w:left="720"/>
@@ -448,12 +440,13 @@
   </w:style>
   <w:style w:type="character" w:styleId="Default Paragraph Font">
     <w:name w:val="Default Paragraph Font"/>
-    <w:basedOn w:val="Normal"/>
+    <w:basedOn w:val="_Normal"/>
     <w:pPr/>
     <w:rPr/>
   </w:style>
   <w:style w:type="paragraph" w:styleId="Diamond List">
     <w:name w:val="Diamond List"/>
+    <w:basedOn w:val="Normal"/>
     <w:pPr>
       <w:ind w:hanging="432"/>
       <w:ind w:left="720"/>
@@ -462,7 +455,7 @@
   </w:style>
   <w:style w:type="paragraph" w:styleId="Endnote">
     <w:name w:val="Endnote"/>
-    <w:basedOn w:val="Normal"/>
+    <w:basedOn w:val="_Normal"/>
     <w:pPr>
       <w:ind w:hanging="288"/>
       <w:ind w:left="288"/>
@@ -471,6 +464,7 @@
   </w:style>
   <w:style w:type="character" w:styleId="Endnote Reference">
     <w:name w:val="Endnote Reference"/>
+    <w:basedOn w:val="Normal"/>
     <w:pPr/>
     <w:rPr>
       <w:sz w:val="20"/>
@@ -479,13 +473,13 @@
   </w:style>
   <w:style w:type="paragraph" w:styleId="Endnote Text">
     <w:name w:val="Endnote Text"/>
-    <w:basedOn w:val="Normal"/>
+    <w:basedOn w:val="_Normal"/>
     <w:pPr/>
     <w:rPr/>
   </w:style>
   <w:style w:type="paragraph" w:styleId="Footnote">
     <w:name w:val="Footnote"/>
-    <w:basedOn w:val="Normal"/>
+    <w:basedOn w:val="_Normal"/>
     <w:pPr>
       <w:ind w:hanging="288"/>
       <w:ind w:left="288"/>
@@ -496,6 +490,7 @@
   </w:style>
   <w:style w:type="character" w:styleId="Footnote Reference">
     <w:name w:val="Footnote Reference"/>
+    <w:basedOn w:val="Normal"/>
     <w:pPr/>
     <w:rPr>
       <w:sz w:val="20"/>
@@ -504,7 +499,7 @@
   </w:style>
   <w:style w:type="paragraph" w:styleId="Footnote Text">
     <w:name w:val="Footnote Text"/>
-    <w:basedOn w:val="Normal"/>
+    <w:basedOn w:val="_Normal"/>
     <w:pPr/>
     <w:rPr>
       <w:sz w:val="20"/>
@@ -512,6 +507,7 @@
   </w:style>
   <w:style w:type="paragraph" w:styleId="Hand List">
     <w:name w:val="Hand List"/>
+    <w:basedOn w:val="Normal"/>
     <w:pPr>
       <w:ind w:hanging="432"/>
       <w:ind w:left="720"/>
@@ -520,8 +516,8 @@
   </w:style>
   <w:style w:type="paragraph" w:styleId="Heading 1">
     <w:name w:val="Heading 1"/>
-    <w:basedOn w:val="Normal"/>
-    <w:next w:val="Normal"/>
+    <w:basedOn w:val="_Normal"/>
+    <w:next w:val="_Normal"/>
     <w:pPr>
       <w:spacing w:after="60"/>
       <w:spacing w:before="440"/>
@@ -534,8 +530,8 @@
   </w:style>
   <w:style w:type="paragraph" w:styleId="Heading 2">
     <w:name w:val="Heading 2"/>
-    <w:basedOn w:val="Normal"/>
-    <w:next w:val="Normal"/>
+    <w:basedOn w:val="_Normal"/>
+    <w:next w:val="_Normal"/>
     <w:pPr>
       <w:spacing w:after="60"/>
       <w:spacing w:before="440"/>
@@ -548,8 +544,8 @@
   </w:style>
   <w:style w:type="paragraph" w:styleId="Heading 3">
     <w:name w:val="Heading 3"/>
-    <w:basedOn w:val="Normal"/>
-    <w:next w:val="Normal"/>
+    <w:basedOn w:val="_Normal"/>
+    <w:next w:val="_Normal"/>
     <w:pPr>
       <w:spacing w:after="60"/>
       <w:spacing w:before="440"/>
@@ -562,8 +558,8 @@
   </w:style>
   <w:style w:type="paragraph" w:styleId="Heading 4">
     <w:name w:val="Heading 4"/>
-    <w:basedOn w:val="Normal"/>
-    <w:next w:val="Normal"/>
+    <w:basedOn w:val="_Normal"/>
+    <w:next w:val="_Normal"/>
     <w:pPr>
       <w:spacing w:after="60"/>
       <w:spacing w:before="440"/>
@@ -576,6 +572,7 @@
   </w:style>
   <w:style w:type="paragraph" w:styleId="Heart List">
     <w:name w:val="Heart List"/>
+    <w:basedOn w:val="Normal"/>
     <w:pPr>
       <w:ind w:hanging="432"/>
       <w:ind w:left="720"/>
@@ -584,6 +581,7 @@
   </w:style>
   <w:style w:type="paragraph" w:styleId="Implies List">
     <w:name w:val="Implies List"/>
+    <w:basedOn w:val="Normal"/>
     <w:pPr>
       <w:ind w:hanging="432"/>
       <w:ind w:left="720"/>
@@ -601,7 +599,7 @@
   </w:style>
   <w:style w:type="paragraph" w:styleId="Lower Roman List">
     <w:name w:val="Lower Roman List"/>
-    <w:basedOn w:val="Normal"/>
+    <w:basedOn w:val="_Normal"/>
     <w:pPr>
       <w:ind w:hanging="432"/>
       <w:ind w:left="720"/>
@@ -610,7 +608,7 @@
   </w:style>
   <w:style w:type="paragraph" w:styleId="No List">
     <w:name w:val="No List"/>
-    <w:basedOn w:val="Normal"/>
+    <w:basedOn w:val="_Normal"/>
     <w:pPr/>
     <w:rPr/>
   </w:style>
@@ -630,14 +628,14 @@
   </w:docDefaults>
   <w:style w:type="paragraph" w:styleId="Normal Table">
     <w:name w:val="Normal Table"/>
-    <w:basedOn w:val="Normal"/>
+    <w:basedOn w:val="_Normal"/>
     <w:pPr/>
     <w:rPr/>
   </w:style>
   <w:style w:type="paragraph" w:styleId="Numbered Heading 1">
     <w:name w:val="Numbered Heading 1"/>
     <w:basedOn w:val="Heading 1"/>
-    <w:next w:val="Normal"/>
+    <w:next w:val="_Normal"/>
     <w:pPr>
       <w:ind w:firstLine="0"/>
     </w:pPr>
@@ -646,7 +644,7 @@
   <w:style w:type="paragraph" w:styleId="Numbered Heading 2">
     <w:name w:val="Numbered Heading 2"/>
     <w:basedOn w:val="Heading 2"/>
-    <w:next w:val="Normal"/>
+    <w:next w:val="_Normal"/>
     <w:pPr>
       <w:ind w:firstLine="0"/>
     </w:pPr>
@@ -655,7 +653,7 @@
   <w:style w:type="paragraph" w:styleId="Numbered Heading 3">
     <w:name w:val="Numbered Heading 3"/>
     <w:basedOn w:val="Heading 3"/>
-    <w:next w:val="Normal"/>
+    <w:next w:val="_Normal"/>
     <w:pPr>
       <w:ind w:firstLine="0"/>
     </w:pPr>
@@ -663,6 +661,7 @@
   </w:style>
   <w:style w:type="paragraph" w:styleId="Numbered List">
     <w:name w:val="Numbered List"/>
+    <w:basedOn w:val="Normal"/>
     <w:pPr>
       <w:ind w:hanging="432"/>
       <w:ind w:left="720"/>
@@ -671,7 +670,7 @@
   </w:style>
   <w:style w:type="paragraph" w:styleId="Plain Text">
     <w:name w:val="Plain Text"/>
-    <w:basedOn w:val="Normal"/>
+    <w:basedOn w:val="_Normal"/>
     <w:pPr/>
     <w:rPr>
       <w:rFonts w:ascii="Courier New" w:cs="Courier New" w:hAnsi="Courier New"/>
@@ -680,7 +679,7 @@
   <w:style w:type="paragraph" w:styleId="Section Heading">
     <w:name w:val="Section Heading"/>
     <w:basedOn w:val="Numbered Heading 1"/>
-    <w:next w:val="Normal"/>
+    <w:next w:val="_Normal"/>
     <w:pPr>
       <w:ind w:firstLine="0"/>
     </w:pPr>
@@ -688,6 +687,7 @@
   </w:style>
   <w:style w:type="paragraph" w:styleId="Square List">
     <w:name w:val="Square List"/>
+    <w:basedOn w:val="Normal"/>
     <w:pPr>
       <w:ind w:hanging="432"/>
       <w:ind w:left="720"/>
@@ -696,6 +696,7 @@
   </w:style>
   <w:style w:type="paragraph" w:styleId="Star List">
     <w:name w:val="Star List"/>
+    <w:basedOn w:val="Normal"/>
     <w:pPr>
       <w:ind w:hanging="432"/>
       <w:ind w:left="720"/>
@@ -713,6 +714,7 @@
   </w:style>
   <w:style w:type="paragraph" w:styleId="Tick List">
     <w:name w:val="Tick List"/>
+    <w:basedOn w:val="Normal"/>
     <w:pPr>
       <w:ind w:hanging="432"/>
       <w:ind w:left="720"/>
@@ -721,6 +723,7 @@
   </w:style>
   <w:style w:type="paragraph" w:styleId="Triangle List">
     <w:name w:val="Triangle List"/>
+    <w:basedOn w:val="Normal"/>
     <w:pPr>
       <w:ind w:hanging="432"/>
       <w:ind w:left="720"/>
@@ -747,7 +750,7 @@
   </w:style>
   <w:style w:type="paragraph" w:styleId="_Normal">
     <w:name w:val="_Normal"/>
-    <w:basedOn w:val="Normal"/>
+    <w:basedOn w:val="_Normal"/>
     <w:pPr/>
     <w:rPr/>
   </w:style>

</xml_diff>